<commit_message>
updated defense and growth // non-gaussian ranovas for Q2 and ensuring only using nagq = 0 when models won't converge without it
</commit_message>
<xml_diff>
--- a/Defense_trait_analyses/Tables/Ranova/herb_l_bin_2021.docx
+++ b/Defense_trait_analyses/Tables/Ranova/herb_l_bin_2021.docx
@@ -953,7 +953,7 @@
       <w:tr>
         <w:trPr>
           <w:cantSplit/>
-          <w:trHeight w:val="637" w:hRule="auto"/>
+          <w:trHeight w:val="571" w:hRule="auto"/>
           <w:tblHeader/>
         </w:trPr>
         header1
@@ -1085,7 +1085,7 @@
                 <w:szCs w:val="22"/>
                 <w:color w:val="000000"/>
               </w:rPr>
-              <w:t xml:space="preserve">Ï‡</w:t>
+              <w:t xml:space="preserve">χ</w:t>
             </w:r>
             <w:r>
               <w:rPr>
@@ -2011,7 +2011,7 @@
       <w:tr>
         <w:trPr>
           <w:cantSplit/>
-          <w:trHeight w:val="637" w:hRule="auto"/>
+          <w:trHeight w:val="571" w:hRule="auto"/>
           <w:tblHeader/>
         </w:trPr>
         header1
@@ -2143,7 +2143,7 @@
                 <w:szCs w:val="22"/>
                 <w:color w:val="000000"/>
               </w:rPr>
-              <w:t xml:space="preserve">Ï‡</w:t>
+              <w:t xml:space="preserve">χ</w:t>
             </w:r>
             <w:r>
               <w:rPr>

</xml_diff>